<commit_message>
Aula de Gerenciamento de Projetos - Trabalho Final em sala
</commit_message>
<xml_diff>
--- a/Gerenciamento de Projetos/Trabalho Final/Requisitos Funcionais.docx
+++ b/Gerenciamento de Projetos/Trabalho Final/Requisitos Funcionais.docx
@@ -43,151 +43,169 @@
       </w:pPr>
       <w:r>
         <w:rPr/>
-        <w:t xml:space="preserve">Manter cadastro de </w:t>
-      </w:r>
-      <w:r>
-        <w:rPr/>
-        <w:t>praças;</w:t>
-      </w:r>
-    </w:p>
-    <w:p>
-      <w:pPr>
-        <w:pStyle w:val="Normal"/>
-        <w:widowControl/>
-        <w:numPr>
-          <w:ilvl w:val="0"/>
-          <w:numId w:val="1"/>
-        </w:numPr>
-        <w:bidi w:val="0"/>
-        <w:ind w:left="1134" w:right="0" w:hanging="340"/>
-        <w:jc w:val="left"/>
-        <w:rPr/>
-      </w:pPr>
-      <w:r>
-        <w:rPr/>
-        <w:t xml:space="preserve">Manter cadastro de </w:t>
-      </w:r>
-      <w:r>
-        <w:rPr/>
-        <w:t>caminhões;</w:t>
-      </w:r>
-    </w:p>
-    <w:p>
-      <w:pPr>
-        <w:pStyle w:val="Normal"/>
-        <w:widowControl/>
-        <w:numPr>
-          <w:ilvl w:val="0"/>
-          <w:numId w:val="1"/>
-        </w:numPr>
-        <w:bidi w:val="0"/>
-        <w:ind w:left="1134" w:right="0" w:hanging="340"/>
-        <w:jc w:val="left"/>
-        <w:rPr/>
-      </w:pPr>
-      <w:r>
-        <w:rPr/>
-        <w:t xml:space="preserve">Manter cadastro de </w:t>
-      </w:r>
-      <w:r>
-        <w:rPr/>
-        <w:t>empresas;</w:t>
-      </w:r>
-    </w:p>
-    <w:p>
-      <w:pPr>
-        <w:pStyle w:val="Normal"/>
-        <w:widowControl/>
-        <w:numPr>
-          <w:ilvl w:val="0"/>
-          <w:numId w:val="1"/>
-        </w:numPr>
-        <w:bidi w:val="0"/>
-        <w:ind w:left="1134" w:right="0" w:hanging="340"/>
-        <w:jc w:val="left"/>
-        <w:rPr/>
-      </w:pPr>
-      <w:r>
-        <w:rPr/>
-        <w:t xml:space="preserve">Manter cadastro de </w:t>
-      </w:r>
-      <w:r>
-        <w:rPr/>
-        <w:t>usuários;</w:t>
-      </w:r>
-    </w:p>
-    <w:p>
-      <w:pPr>
-        <w:pStyle w:val="Normal"/>
-        <w:widowControl/>
-        <w:numPr>
-          <w:ilvl w:val="0"/>
-          <w:numId w:val="1"/>
-        </w:numPr>
-        <w:bidi w:val="0"/>
-        <w:ind w:left="1134" w:right="0" w:hanging="340"/>
-        <w:jc w:val="left"/>
-        <w:rPr/>
-      </w:pPr>
-      <w:r>
-        <w:rPr/>
-        <w:t>Controlar</w:t>
-      </w:r>
-      <w:r>
-        <w:rPr/>
-        <w:t xml:space="preserve"> permissões de acesso </w:t>
-      </w:r>
-      <w:r>
-        <w:rPr/>
-        <w:t>dos usuários</w:t>
-      </w:r>
-      <w:r>
-        <w:rPr/>
-        <w:t>;</w:t>
-      </w:r>
-    </w:p>
-    <w:p>
-      <w:pPr>
-        <w:pStyle w:val="Normal"/>
-        <w:widowControl/>
-        <w:numPr>
-          <w:ilvl w:val="0"/>
-          <w:numId w:val="1"/>
-        </w:numPr>
-        <w:bidi w:val="0"/>
-        <w:ind w:left="1134" w:right="0" w:hanging="340"/>
-        <w:jc w:val="left"/>
-        <w:rPr/>
-      </w:pPr>
-      <w:r>
-        <w:rPr/>
-        <w:t>Gerenciar placares</w:t>
-      </w:r>
-      <w:r>
-        <w:rPr/>
-        <w:t>;</w:t>
-      </w:r>
-    </w:p>
-    <w:p>
-      <w:pPr>
-        <w:pStyle w:val="Normal"/>
-        <w:widowControl/>
-        <w:numPr>
-          <w:ilvl w:val="0"/>
-          <w:numId w:val="1"/>
-        </w:numPr>
-        <w:bidi w:val="0"/>
-        <w:ind w:left="1134" w:right="0" w:hanging="340"/>
-        <w:jc w:val="left"/>
-        <w:rPr/>
-      </w:pPr>
-      <w:r>
-        <w:rPr/>
-        <w:t>Emitir</w:t>
-      </w:r>
-      <w:r>
-        <w:rPr/>
-        <w:t xml:space="preserve"> relatórios gerenciais</w:t>
+        <w:t>Permitir cadastro de praças;</w:t>
+      </w:r>
+    </w:p>
+    <w:p>
+      <w:pPr>
+        <w:pStyle w:val="Normal"/>
+        <w:widowControl/>
+        <w:numPr>
+          <w:ilvl w:val="0"/>
+          <w:numId w:val="1"/>
+        </w:numPr>
+        <w:bidi w:val="0"/>
+        <w:ind w:left="1134" w:right="0" w:hanging="340"/>
+        <w:jc w:val="left"/>
+        <w:rPr/>
+      </w:pPr>
+      <w:r>
+        <w:rPr/>
+        <w:t>Permitir cadastro de caminhões;</w:t>
+      </w:r>
+    </w:p>
+    <w:p>
+      <w:pPr>
+        <w:pStyle w:val="Normal"/>
+        <w:widowControl/>
+        <w:numPr>
+          <w:ilvl w:val="0"/>
+          <w:numId w:val="1"/>
+        </w:numPr>
+        <w:bidi w:val="0"/>
+        <w:ind w:left="1134" w:right="0" w:hanging="340"/>
+        <w:jc w:val="left"/>
+        <w:rPr/>
+      </w:pPr>
+      <w:r>
+        <w:rPr/>
+        <w:t>Permitir cadastro de usuários;</w:t>
+      </w:r>
+    </w:p>
+    <w:p>
+      <w:pPr>
+        <w:pStyle w:val="Normal"/>
+        <w:widowControl/>
+        <w:numPr>
+          <w:ilvl w:val="0"/>
+          <w:numId w:val="1"/>
+        </w:numPr>
+        <w:bidi w:val="0"/>
+        <w:ind w:left="1134" w:right="0" w:hanging="340"/>
+        <w:jc w:val="left"/>
+        <w:rPr/>
+      </w:pPr>
+      <w:r>
+        <w:rPr/>
+        <w:t>Controlar permissões de acesso dos usuários;</w:t>
+      </w:r>
+    </w:p>
+    <w:p>
+      <w:pPr>
+        <w:pStyle w:val="Normal"/>
+        <w:widowControl/>
+        <w:numPr>
+          <w:ilvl w:val="0"/>
+          <w:numId w:val="1"/>
+        </w:numPr>
+        <w:bidi w:val="0"/>
+        <w:ind w:left="1134" w:right="0" w:hanging="340"/>
+        <w:jc w:val="left"/>
+        <w:rPr/>
+      </w:pPr>
+      <w:r>
+        <w:rPr/>
+        <w:t>Possuir interface para visão dos placares;</w:t>
+      </w:r>
+    </w:p>
+    <w:p>
+      <w:pPr>
+        <w:pStyle w:val="Normal"/>
+        <w:widowControl/>
+        <w:numPr>
+          <w:ilvl w:val="0"/>
+          <w:numId w:val="1"/>
+        </w:numPr>
+        <w:bidi w:val="0"/>
+        <w:ind w:left="1134" w:right="0" w:hanging="340"/>
+        <w:jc w:val="left"/>
+        <w:rPr/>
+      </w:pPr>
+      <w:r>
+        <w:rPr/>
+        <w:t>Emitir relatórios gerenciais;</w:t>
+      </w:r>
+    </w:p>
+    <w:p>
+      <w:pPr>
+        <w:pStyle w:val="Normal"/>
+        <w:widowControl/>
+        <w:numPr>
+          <w:ilvl w:val="0"/>
+          <w:numId w:val="1"/>
+        </w:numPr>
+        <w:bidi w:val="0"/>
+        <w:ind w:left="1134" w:right="0" w:hanging="340"/>
+        <w:jc w:val="left"/>
+        <w:rPr/>
+      </w:pPr>
+      <w:r>
+        <w:rPr/>
+        <w:t>Permitir aceitar ou recusar pedido de caminhão;</w:t>
+      </w:r>
+    </w:p>
+    <w:p>
+      <w:pPr>
+        <w:pStyle w:val="Normal"/>
+        <w:widowControl/>
+        <w:numPr>
+          <w:ilvl w:val="0"/>
+          <w:numId w:val="1"/>
+        </w:numPr>
+        <w:bidi w:val="0"/>
+        <w:ind w:left="1134" w:right="0" w:hanging="340"/>
+        <w:jc w:val="left"/>
+        <w:rPr/>
+      </w:pPr>
+      <w:r>
+        <w:rPr/>
+        <w:t>Permitir solicitação de caminhão;</w:t>
+      </w:r>
+    </w:p>
+    <w:p>
+      <w:pPr>
+        <w:pStyle w:val="Normal"/>
+        <w:widowControl/>
+        <w:numPr>
+          <w:ilvl w:val="0"/>
+          <w:numId w:val="1"/>
+        </w:numPr>
+        <w:bidi w:val="0"/>
+        <w:ind w:left="1134" w:right="0" w:hanging="340"/>
+        <w:jc w:val="left"/>
+        <w:rPr/>
+      </w:pPr>
+      <w:r>
+        <w:rPr/>
+        <w:t>Emitir alertas de solicitação de caminhão;</w:t>
+      </w:r>
+    </w:p>
+    <w:p>
+      <w:pPr>
+        <w:pStyle w:val="Normal"/>
+        <w:widowControl/>
+        <w:numPr>
+          <w:ilvl w:val="0"/>
+          <w:numId w:val="1"/>
+        </w:numPr>
+        <w:bidi w:val="0"/>
+        <w:ind w:left="1134" w:right="0" w:hanging="340"/>
+        <w:jc w:val="left"/>
+        <w:rPr/>
+      </w:pPr>
+      <w:r>
+        <w:rPr/>
+        <w:t>Permitir cancelar a solicitação de caminhão</w:t>
       </w:r>
     </w:p>
     <w:sectPr>
@@ -217,7 +235,6 @@
         </w:tabs>
         <w:ind w:left="720" w:hanging="360"/>
       </w:pPr>
-      <w:rPr/>
     </w:lvl>
     <w:lvl w:ilvl="1">
       <w:start w:val="1"/>
@@ -456,6 +473,7 @@
       <w:rPr>
         <w:rFonts w:ascii="Liberation Serif" w:hAnsi="Liberation Serif" w:eastAsia="SimSun" w:cs="Arial"/>
         <w:kern w:val="2"/>
+        <w:sz w:val="20"/>
         <w:szCs w:val="24"/>
         <w:lang w:val="pt-BR" w:eastAsia="zh-CN" w:bidi="hi-IN"/>
       </w:rPr>
@@ -556,6 +574,118 @@
     <w:qFormat/>
     <w:rPr/>
   </w:style>
+  <w:style w:type="character" w:styleId="ListLabel10">
+    <w:name w:val="ListLabel 10"/>
+    <w:qFormat/>
+    <w:rPr>
+      <w:rFonts w:cs="OpenSymbol"/>
+    </w:rPr>
+  </w:style>
+  <w:style w:type="character" w:styleId="ListLabel11">
+    <w:name w:val="ListLabel 11"/>
+    <w:qFormat/>
+    <w:rPr>
+      <w:rFonts w:cs="OpenSymbol"/>
+    </w:rPr>
+  </w:style>
+  <w:style w:type="character" w:styleId="ListLabel12">
+    <w:name w:val="ListLabel 12"/>
+    <w:qFormat/>
+    <w:rPr>
+      <w:rFonts w:cs="OpenSymbol"/>
+    </w:rPr>
+  </w:style>
+  <w:style w:type="character" w:styleId="ListLabel13">
+    <w:name w:val="ListLabel 13"/>
+    <w:qFormat/>
+    <w:rPr>
+      <w:rFonts w:cs="OpenSymbol"/>
+    </w:rPr>
+  </w:style>
+  <w:style w:type="character" w:styleId="ListLabel14">
+    <w:name w:val="ListLabel 14"/>
+    <w:qFormat/>
+    <w:rPr>
+      <w:rFonts w:cs="OpenSymbol"/>
+    </w:rPr>
+  </w:style>
+  <w:style w:type="character" w:styleId="ListLabel15">
+    <w:name w:val="ListLabel 15"/>
+    <w:qFormat/>
+    <w:rPr>
+      <w:rFonts w:cs="OpenSymbol"/>
+    </w:rPr>
+  </w:style>
+  <w:style w:type="character" w:styleId="ListLabel16">
+    <w:name w:val="ListLabel 16"/>
+    <w:qFormat/>
+    <w:rPr>
+      <w:rFonts w:cs="OpenSymbol"/>
+    </w:rPr>
+  </w:style>
+  <w:style w:type="character" w:styleId="ListLabel17">
+    <w:name w:val="ListLabel 17"/>
+    <w:qFormat/>
+    <w:rPr>
+      <w:rFonts w:cs="OpenSymbol"/>
+    </w:rPr>
+  </w:style>
+  <w:style w:type="character" w:styleId="ListLabel18">
+    <w:name w:val="ListLabel 18"/>
+    <w:qFormat/>
+    <w:rPr>
+      <w:rFonts w:cs="OpenSymbol"/>
+    </w:rPr>
+  </w:style>
+  <w:style w:type="character" w:styleId="ListLabel19">
+    <w:name w:val="ListLabel 19"/>
+    <w:qFormat/>
+    <w:rPr>
+      <w:rFonts w:cs="OpenSymbol"/>
+    </w:rPr>
+  </w:style>
+  <w:style w:type="character" w:styleId="ListLabel20">
+    <w:name w:val="ListLabel 20"/>
+    <w:qFormat/>
+    <w:rPr>
+      <w:rFonts w:cs="OpenSymbol"/>
+    </w:rPr>
+  </w:style>
+  <w:style w:type="character" w:styleId="ListLabel21">
+    <w:name w:val="ListLabel 21"/>
+    <w:qFormat/>
+    <w:rPr>
+      <w:rFonts w:cs="OpenSymbol"/>
+    </w:rPr>
+  </w:style>
+  <w:style w:type="character" w:styleId="ListLabel22">
+    <w:name w:val="ListLabel 22"/>
+    <w:qFormat/>
+    <w:rPr>
+      <w:rFonts w:cs="OpenSymbol"/>
+    </w:rPr>
+  </w:style>
+  <w:style w:type="character" w:styleId="ListLabel23">
+    <w:name w:val="ListLabel 23"/>
+    <w:qFormat/>
+    <w:rPr>
+      <w:rFonts w:cs="OpenSymbol"/>
+    </w:rPr>
+  </w:style>
+  <w:style w:type="character" w:styleId="ListLabel24">
+    <w:name w:val="ListLabel 24"/>
+    <w:qFormat/>
+    <w:rPr>
+      <w:rFonts w:cs="OpenSymbol"/>
+    </w:rPr>
+  </w:style>
+  <w:style w:type="character" w:styleId="ListLabel25">
+    <w:name w:val="ListLabel 25"/>
+    <w:qFormat/>
+    <w:rPr>
+      <w:rFonts w:cs="OpenSymbol"/>
+    </w:rPr>
+  </w:style>
   <w:style w:type="paragraph" w:styleId="Ttulo">
     <w:name w:val="Título"/>
     <w:basedOn w:val="Normal"/>

</xml_diff>